<commit_message>
New translations ROADMAP.docx (Russian)
</commit_message>
<xml_diff>
--- a/done/Russian/ROADMAP.docx
+++ b/done/Russian/ROADMAP.docx
@@ -27,7 +27,7 @@
           <w:sz w:val="28"/>
           <w:szCs w:val="28"/>
         </w:rPr>
-        <w:t xml:space="preserve">THE SMARTCASH ROADMAP</w:t>
+        <w:t xml:space="preserve">План развития SmartCash</w:t>
       </w:r>
     </w:p>
     <w:p>
@@ -50,7 +50,7 @@
           <w:sz w:val="28"/>
           <w:szCs w:val="28"/>
         </w:rPr>
-        <w:t xml:space="preserve">Whats Next?</w:t>
+        <w:t xml:space="preserve">Что дальше?</w:t>
       </w:r>
     </w:p>
     <w:p>
@@ -72,7 +72,7 @@
           <w:sz w:val="28"/>
           <w:szCs w:val="28"/>
         </w:rPr>
-        <w:t xml:space="preserve">SmartCash is pursuing a very rigorous development schedule and constantly be ramping up, have a talent that could help? Get in touch with us!</w:t>
+        <w:t xml:space="preserve">SmartCash следует принципам постоянного развития и строгого выполнения намеченных планов. У вас есть талант, который будет нам полезен? Свяжитесь с нами и станьте частью SmartCash!</w:t>
       </w:r>
     </w:p>
     <w:p>
@@ -102,7 +102,7 @@
           <w:sz w:val="28"/>
           <w:szCs w:val="28"/>
         </w:rPr>
-        <w:t xml:space="preserve">SMARTCARD AND MERCHANT READER</w:t>
+        <w:t xml:space="preserve">SmartCard и Платёжное решение</w:t>
       </w:r>
     </w:p>
     <w:p>
@@ -132,7 +132,7 @@
           <w:sz w:val="28"/>
           <w:szCs w:val="28"/>
         </w:rPr>
-        <w:t xml:space="preserve">UPGRADED EXPLORER</w:t>
+        <w:t xml:space="preserve">Обновлённый обозреватель блоков</w:t>
       </w:r>
     </w:p>
     <w:p>
@@ -162,7 +162,7 @@
           <w:sz w:val="28"/>
           <w:szCs w:val="28"/>
         </w:rPr>
-        <w:t xml:space="preserve">SMARTNODE STARTING FROM WEBWALLET</w:t>
+        <w:t xml:space="preserve">Запуск SmartNode с Веб Кошелька</w:t>
       </w:r>
     </w:p>
     <w:p>
@@ -192,7 +192,7 @@
           <w:sz w:val="28"/>
           <w:szCs w:val="28"/>
         </w:rPr>
-        <w:t xml:space="preserve">NATIVE MOBILE WALLET WITH MULTICURRENCY TRADING ABILITY</w:t>
+        <w:t xml:space="preserve">Мультивалютная торговля с мобильного кошелька</w:t>
       </w:r>
     </w:p>
     <w:p>
@@ -222,7 +222,7 @@
           <w:sz w:val="28"/>
           <w:szCs w:val="28"/>
         </w:rPr>
-        <w:t xml:space="preserve">ADAPTIVE BLOCKS</w:t>
+        <w:t xml:space="preserve">Адаптивные блоки</w:t>
       </w:r>
     </w:p>
     <w:p>
@@ -252,7 +252,7 @@
           <w:sz w:val="28"/>
           <w:szCs w:val="28"/>
         </w:rPr>
-        <w:t xml:space="preserve">BIP47 FOR PRIVATE TRANSACTIONS</w:t>
+        <w:t xml:space="preserve"> </w:t>
       </w:r>
     </w:p>
     <w:p>
@@ -282,7 +282,7 @@
           <w:sz w:val="28"/>
           <w:szCs w:val="28"/>
         </w:rPr>
-        <w:t xml:space="preserve">24HR SUPPORT CENTER</w:t>
+        <w:t xml:space="preserve">Поддержка 24/7</w:t>
       </w:r>
     </w:p>
     <w:p>
@@ -312,7 +312,7 @@
           <w:sz w:val="28"/>
           <w:szCs w:val="28"/>
         </w:rPr>
-        <w:t xml:space="preserve">HARDWARE WALLETS</w:t>
+        <w:t xml:space="preserve">Аппаратные кошельки</w:t>
       </w:r>
     </w:p>
     <w:p>
@@ -335,7 +335,7 @@
           <w:sz w:val="28"/>
           <w:szCs w:val="28"/>
         </w:rPr>
-        <w:t xml:space="preserve">Completed Features</w:t>
+        <w:t xml:space="preserve">Завершённые этапы</w:t>
       </w:r>
     </w:p>
     <w:p>

</xml_diff>